<commit_message>
added assignment, calendar, etc
</commit_message>
<xml_diff>
--- a/05. Graph Theory/GTC_Assignment 2.docx
+++ b/05. Graph Theory/GTC_Assignment 2.docx
@@ -97,18 +97,7 @@
           <w:sz w:val="32"/>
           <w:szCs w:val="32"/>
         </w:rPr>
-        <w:t>Submission Date</w:t>
-      </w:r>
-      <w:bookmarkStart w:id="0" w:name="_GoBack"/>
-      <w:bookmarkEnd w:id="0"/>
-      <w:r>
-        <w:rPr>
-          <w:b/>
-          <w:bCs/>
-          <w:sz w:val="32"/>
-          <w:szCs w:val="32"/>
-        </w:rPr>
-        <w:t>: 15-11-2019</w:t>
+        <w:t>Submission Date: 15-11-2019</w:t>
       </w:r>
     </w:p>
     <w:p>
@@ -369,16 +358,7 @@
           <w:sz w:val="28"/>
           <w:szCs w:val="28"/>
         </w:rPr>
-        <w:t>n-k</w:t>
-      </w:r>
-      <w:r>
-        <w:rPr>
-          <w:i/>
-          <w:iCs/>
-          <w:sz w:val="28"/>
-          <w:szCs w:val="28"/>
-        </w:rPr>
-        <w:t xml:space="preserve">, </w:t>
+        <w:t xml:space="preserve">n-k, </w:t>
       </w:r>
       <w:proofErr w:type="spellStart"/>
       <w:r>
@@ -498,6 +478,15 @@
         </w:rPr>
         <w:t xml:space="preserve"> write the algorithm that clearly mention</w:t>
       </w:r>
+      <w:r>
+        <w:rPr>
+          <w:sz w:val="28"/>
+          <w:szCs w:val="28"/>
+        </w:rPr>
+        <w:t>s</w:t>
+      </w:r>
+      <w:bookmarkStart w:id="0" w:name="_GoBack"/>
+      <w:bookmarkEnd w:id="0"/>
       <w:r>
         <w:rPr>
           <w:sz w:val="28"/>

</xml_diff>